<commit_message>
🖼AST: added About page contact section text
</commit_message>
<xml_diff>
--- a/assets/texts/about-text.docx
+++ b/assets/texts/about-text.docx
@@ -28,6 +28,30 @@
       </w:r>
       <w:r>
         <w:t>. I do not sacrifice function in the name of style, but I do not see ornamentation as a crime. I love the balance of a well-kerned font, but more so, I love the look of an optically imperfect lens.</w:t>
+      </w:r>
+    </w:p>
+    <w:p/>
+    <w:p>
+      <w:r>
+        <w:t>Have ideas for a project or just want to say hi? Message me on one of the above social platforms or email me through the button below.</w:t>
+      </w:r>
+    </w:p>
+    <w:p>
+      <w:r>
+        <w:t>Status</w:t>
+      </w:r>
+    </w:p>
+    <w:p>
+      <w:r>
+        <w:t xml:space="preserve">Not available for projects </w:t>
+      </w:r>
+      <w:proofErr w:type="gramStart"/>
+      <w:r>
+        <w:t>in the near future</w:t>
+      </w:r>
+      <w:proofErr w:type="gramEnd"/>
+      <w:r>
+        <w:t>.</w:t>
       </w:r>
     </w:p>
     <w:sectPr>

</xml_diff>

<commit_message>
♿️A11Y: added About card img alt text
</commit_message>
<xml_diff>
--- a/assets/texts/about-text.docx
+++ b/assets/texts/about-text.docx
@@ -4,35 +4,31 @@
   <w:body>
     <w:p>
       <w:r>
-        <w:t>PDF417 code that encodes the text “</w:t>
-      </w:r>
-      <w:proofErr w:type="spellStart"/>
-      <w:r>
-        <w:t>richardfxr</w:t>
-      </w:r>
-      <w:proofErr w:type="spellEnd"/>
-      <w:r>
-        <w:t>.”</w:t>
+        <w:t>PDF417 code that encodes the text “richardfxr.”</w:t>
+      </w:r>
+    </w:p>
+    <w:p>
+      <w:r>
+        <w:t xml:space="preserve">Graphite self-portrait. I’m an Asian male with short black hair wearing a pair of aviator-style glasses. </w:t>
+      </w:r>
+    </w:p>
+    <w:p>
+      <w:r>
+        <w:t>I create things that are functional, but never boring. I believe design</w:t>
+      </w:r>
+      <w:r>
+        <w:t xml:space="preserve"> </w:t>
+      </w:r>
+      <w:r>
+        <w:t>exists to communicate, to empower, and that is why my work focuses on accessibility</w:t>
+      </w:r>
+      <w:r>
+        <w:t>. I do not sacrifice function in the name of style, but I do not see ornamentation as a crime. I love the balance of a well-kerned font, but more so, I love the look of an optically imperfect lens.</w:t>
       </w:r>
     </w:p>
     <w:p/>
     <w:p>
       <w:r>
-        <w:t>I create things that are functional, but never boring. I believe design</w:t>
-      </w:r>
-      <w:r>
-        <w:t xml:space="preserve"> </w:t>
-      </w:r>
-      <w:r>
-        <w:t>exists to communicate, to empower, and that is why my work focuses on accessibility</w:t>
-      </w:r>
-      <w:r>
-        <w:t>. I do not sacrifice function in the name of style, but I do not see ornamentation as a crime. I love the balance of a well-kerned font, but more so, I love the look of an optically imperfect lens.</w:t>
-      </w:r>
-    </w:p>
-    <w:p/>
-    <w:p>
-      <w:r>
         <w:t>Have ideas for a project or just want to say hi? Message me on one of the above social platforms or email me through the button below.</w:t>
       </w:r>
     </w:p>
@@ -43,15 +39,7 @@
     </w:p>
     <w:p>
       <w:r>
-        <w:t xml:space="preserve">Not available for projects </w:t>
-      </w:r>
-      <w:proofErr w:type="gramStart"/>
-      <w:r>
-        <w:t>in the near future</w:t>
-      </w:r>
-      <w:proofErr w:type="gramEnd"/>
-      <w:r>
-        <w:t>.</w:t>
+        <w:t>Not available for projects in the near future.</w:t>
       </w:r>
     </w:p>
     <w:sectPr>

</xml_diff>

<commit_message>
🔵RCT: updated status to seeking internship
</commit_message>
<xml_diff>
--- a/assets/texts/about-text.docx
+++ b/assets/texts/about-text.docx
@@ -40,6 +40,11 @@
     <w:p>
       <w:r>
         <w:t>Not available for projects in the near future.</w:t>
+      </w:r>
+    </w:p>
+    <w:p>
+      <w:r>
+        <w:t>Seeking an internship during the summer of 2023.</w:t>
       </w:r>
     </w:p>
     <w:sectPr>

</xml_diff>